<commit_message>
Added the actual brief
Added the AE1 brief to the folder and modified the template slightly.
</commit_message>
<xml_diff>
--- a/CGP605 AE1.docx
+++ b/CGP605 AE1.docx
@@ -391,7 +391,7 @@
               </mc:Choice>
               <mc:Fallback>
                 <w:pict>
-                  <v:rect w14:anchorId="057A7A7F" id="Rectangle 468" o:spid="_x0000_s1026" style="position:absolute;margin-left:0;margin-top:0;width:244.8pt;height:554.4pt;z-index:251659264;visibility:visible;mso-wrap-style:square;mso-width-percent:400;mso-height-percent:700;mso-left-percent:440;mso-top-percent:25;mso-wrap-distance-left:9pt;mso-wrap-distance-top:0;mso-wrap-distance-right:9pt;mso-wrap-distance-bottom:0;mso-position-horizontal-relative:page;mso-position-vertical-relative:page;mso-width-percent:400;mso-height-percent:700;mso-left-percent:440;mso-top-percent:25;mso-width-relative:page;mso-height-relative:page;v-text-anchor:middle" o:gfxdata="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" fillcolor="white [3212]" strokecolor="#747070 [1614]" strokeweight="1.25pt">
+                  <v:rect w14:anchorId="050A05B2" id="Rectangle 468" o:spid="_x0000_s1026" style="position:absolute;margin-left:0;margin-top:0;width:244.8pt;height:554.4pt;z-index:251659264;visibility:visible;mso-wrap-style:square;mso-width-percent:400;mso-height-percent:700;mso-left-percent:440;mso-top-percent:25;mso-wrap-distance-left:9pt;mso-wrap-distance-top:0;mso-wrap-distance-right:9pt;mso-wrap-distance-bottom:0;mso-position-horizontal-relative:page;mso-position-vertical-relative:page;mso-width-percent:400;mso-height-percent:700;mso-left-percent:440;mso-top-percent:25;mso-width-relative:page;mso-height-relative:page;v-text-anchor:middle" o:gfxdata="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" fillcolor="white [3212]" strokecolor="#747070 [1614]" strokeweight="1.25pt">
                     <w10:wrap anchorx="page" anchory="page"/>
                   </v:rect>
                 </w:pict>
@@ -489,7 +489,7 @@
               </mc:Choice>
               <mc:Fallback>
                 <w:pict>
-                  <v:rect w14:anchorId="5A1AF71A" id="Rectangle 469" o:spid="_x0000_s1026" style="position:absolute;margin-left:0;margin-top:0;width:226.45pt;height:9.35pt;z-index:251662336;visibility:visible;mso-wrap-style:square;mso-width-percent:370;mso-height-percent:0;mso-left-percent:455;mso-top-percent:690;mso-wrap-distance-left:9pt;mso-wrap-distance-top:0;mso-wrap-distance-right:9pt;mso-wrap-distance-bottom:0;mso-position-horizontal-relative:page;mso-position-vertical-relative:page;mso-width-percent:370;mso-height-percent:0;mso-left-percent:455;mso-top-percent:690;mso-width-relative:page;mso-height-relative:margin;v-text-anchor:middle" o:gfxdata="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" fillcolor="#5b9bd5 [3204]" stroked="f" strokeweight="1pt">
+                  <v:rect w14:anchorId="051021B6" id="Rectangle 469" o:spid="_x0000_s1026" style="position:absolute;margin-left:0;margin-top:0;width:226.45pt;height:9.35pt;z-index:251662336;visibility:visible;mso-wrap-style:square;mso-width-percent:370;mso-height-percent:0;mso-left-percent:455;mso-top-percent:690;mso-wrap-distance-left:9pt;mso-wrap-distance-top:0;mso-wrap-distance-right:9pt;mso-wrap-distance-bottom:0;mso-position-horizontal-relative:page;mso-position-vertical-relative:page;mso-width-percent:370;mso-height-percent:0;mso-left-percent:455;mso-top-percent:690;mso-width-relative:page;mso-height-relative:margin;v-text-anchor:middle" o:gfxdata="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" fillcolor="#5b9bd5 [3204]" stroked="f" strokeweight="1pt">
                     <w10:wrap anchorx="page" anchory="page"/>
                   </v:rect>
                 </w:pict>
@@ -1550,7 +1550,7 @@
         <w:rPr>
           <w:b/>
           <w:i/>
-          <w:sz w:val="20"/>
+          <w:sz w:val="24"/>
         </w:rPr>
       </w:pPr>
       <w:bookmarkStart w:id="0" w:name="_Toc527460328"/>
@@ -1558,10 +1558,27 @@
         <w:rPr>
           <w:b/>
           <w:i/>
+          <w:sz w:val="24"/>
+        </w:rPr>
+        <w:lastRenderedPageBreak/>
+        <w:t>Brief Details</w:t>
+      </w:r>
+    </w:p>
+    <w:p>
+      <w:pPr>
+        <w:rPr>
+          <w:b/>
+          <w:i/>
           <w:sz w:val="20"/>
         </w:rPr>
-        <w:lastRenderedPageBreak/>
-        <w:t xml:space="preserve">Assessment criteria </w:t>
+      </w:pPr>
+      <w:r>
+        <w:rPr>
+          <w:b/>
+          <w:i/>
+          <w:sz w:val="20"/>
+        </w:rPr>
+        <w:t>Assessment criteria</w:t>
       </w:r>
     </w:p>
     <w:tbl>
@@ -1772,7 +1789,7 @@
               <w:cnfStyle w:val="000000100000" w:firstRow="0" w:lastRow="0" w:firstColumn="0" w:lastColumn="0" w:oddVBand="0" w:evenVBand="0" w:oddHBand="1" w:evenHBand="0" w:firstRowFirstColumn="0" w:firstRowLastColumn="0" w:lastRowFirstColumn="0" w:lastRowLastColumn="0"/>
               <w:rPr>
                 <w:i/>
-                <w:sz w:val="12"/>
+                <w:sz w:val="14"/>
                 <w:szCs w:val="14"/>
               </w:rPr>
             </w:pPr>
@@ -1780,7 +1797,7 @@
               <w:rPr>
                 <w:i/>
                 <w:iCs/>
-                <w:sz w:val="12"/>
+                <w:sz w:val="14"/>
                 <w:szCs w:val="14"/>
               </w:rPr>
               <w:t>Student defines no gameplay mechanics</w:t>
@@ -1791,7 +1808,7 @@
               <w:cnfStyle w:val="000000100000" w:firstRow="0" w:lastRow="0" w:firstColumn="0" w:lastColumn="0" w:oddVBand="0" w:evenVBand="0" w:oddHBand="1" w:evenHBand="0" w:firstRowFirstColumn="0" w:firstRowLastColumn="0" w:lastRowFirstColumn="0" w:lastRowLastColumn="0"/>
               <w:rPr>
                 <w:i/>
-                <w:sz w:val="12"/>
+                <w:sz w:val="14"/>
                 <w:szCs w:val="14"/>
               </w:rPr>
             </w:pPr>
@@ -1801,7 +1818,7 @@
               <w:cnfStyle w:val="000000100000" w:firstRow="0" w:lastRow="0" w:firstColumn="0" w:lastColumn="0" w:oddVBand="0" w:evenVBand="0" w:oddHBand="1" w:evenHBand="0" w:firstRowFirstColumn="0" w:firstRowLastColumn="0" w:lastRowFirstColumn="0" w:lastRowLastColumn="0"/>
               <w:rPr>
                 <w:i/>
-                <w:sz w:val="12"/>
+                <w:sz w:val="14"/>
                 <w:szCs w:val="14"/>
               </w:rPr>
             </w:pPr>
@@ -1809,7 +1826,7 @@
               <w:rPr>
                 <w:i/>
                 <w:iCs/>
-                <w:sz w:val="12"/>
+                <w:sz w:val="14"/>
                 <w:szCs w:val="14"/>
               </w:rPr>
               <w:t xml:space="preserve">No design attempted. </w:t>
@@ -1825,7 +1842,7 @@
               <w:cnfStyle w:val="000000100000" w:firstRow="0" w:lastRow="0" w:firstColumn="0" w:lastColumn="0" w:oddVBand="0" w:evenVBand="0" w:oddHBand="1" w:evenHBand="0" w:firstRowFirstColumn="0" w:firstRowLastColumn="0" w:lastRowFirstColumn="0" w:lastRowLastColumn="0"/>
               <w:rPr>
                 <w:i/>
-                <w:sz w:val="12"/>
+                <w:sz w:val="14"/>
                 <w:szCs w:val="14"/>
               </w:rPr>
             </w:pPr>
@@ -1833,7 +1850,7 @@
               <w:rPr>
                 <w:i/>
                 <w:iCs/>
-                <w:sz w:val="12"/>
+                <w:sz w:val="14"/>
                 <w:szCs w:val="14"/>
               </w:rPr>
               <w:t>Student displays basic gameplay mechanics however is vague on the implementation details</w:t>
@@ -1844,7 +1861,7 @@
               <w:cnfStyle w:val="000000100000" w:firstRow="0" w:lastRow="0" w:firstColumn="0" w:lastColumn="0" w:oddVBand="0" w:evenVBand="0" w:oddHBand="1" w:evenHBand="0" w:firstRowFirstColumn="0" w:firstRowLastColumn="0" w:lastRowFirstColumn="0" w:lastRowLastColumn="0"/>
               <w:rPr>
                 <w:i/>
-                <w:sz w:val="12"/>
+                <w:sz w:val="14"/>
                 <w:szCs w:val="14"/>
               </w:rPr>
             </w:pPr>
@@ -1852,7 +1869,7 @@
               <w:rPr>
                 <w:i/>
                 <w:iCs/>
-                <w:sz w:val="12"/>
+                <w:sz w:val="14"/>
                 <w:szCs w:val="14"/>
               </w:rPr>
               <w:t>Over all system design is vague and doesn’t meet client’s requirements.</w:t>
@@ -1868,7 +1885,7 @@
               <w:cnfStyle w:val="000000100000" w:firstRow="0" w:lastRow="0" w:firstColumn="0" w:lastColumn="0" w:oddVBand="0" w:evenVBand="0" w:oddHBand="1" w:evenHBand="0" w:firstRowFirstColumn="0" w:firstRowLastColumn="0" w:lastRowFirstColumn="0" w:lastRowLastColumn="0"/>
               <w:rPr>
                 <w:i/>
-                <w:sz w:val="12"/>
+                <w:sz w:val="14"/>
                 <w:szCs w:val="14"/>
               </w:rPr>
             </w:pPr>
@@ -1876,7 +1893,7 @@
               <w:rPr>
                 <w:i/>
                 <w:iCs/>
-                <w:sz w:val="12"/>
+                <w:sz w:val="14"/>
                 <w:szCs w:val="14"/>
               </w:rPr>
               <w:t>Student defines basic gameplay mechanics and some discussion of relation to the client goals</w:t>
@@ -1887,7 +1904,7 @@
               <w:cnfStyle w:val="000000100000" w:firstRow="0" w:lastRow="0" w:firstColumn="0" w:lastColumn="0" w:oddVBand="0" w:evenVBand="0" w:oddHBand="1" w:evenHBand="0" w:firstRowFirstColumn="0" w:firstRowLastColumn="0" w:lastRowFirstColumn="0" w:lastRowLastColumn="0"/>
               <w:rPr>
                 <w:i/>
-                <w:sz w:val="12"/>
+                <w:sz w:val="14"/>
                 <w:szCs w:val="14"/>
               </w:rPr>
             </w:pPr>
@@ -1895,7 +1912,7 @@
               <w:rPr>
                 <w:i/>
                 <w:iCs/>
-                <w:sz w:val="12"/>
+                <w:sz w:val="14"/>
                 <w:szCs w:val="14"/>
               </w:rPr>
               <w:t>Overall system has been designed but may not entirely meet client requirements.</w:t>
@@ -1906,7 +1923,7 @@
               <w:cnfStyle w:val="000000100000" w:firstRow="0" w:lastRow="0" w:firstColumn="0" w:lastColumn="0" w:oddVBand="0" w:evenVBand="0" w:oddHBand="1" w:evenHBand="0" w:firstRowFirstColumn="0" w:firstRowLastColumn="0" w:lastRowFirstColumn="0" w:lastRowLastColumn="0"/>
               <w:rPr>
                 <w:i/>
-                <w:sz w:val="12"/>
+                <w:sz w:val="14"/>
                 <w:szCs w:val="14"/>
               </w:rPr>
             </w:pPr>
@@ -1914,7 +1931,7 @@
               <w:rPr>
                 <w:i/>
                 <w:iCs/>
-                <w:sz w:val="12"/>
+                <w:sz w:val="14"/>
                 <w:szCs w:val="14"/>
               </w:rPr>
               <w:t>Clearly identifies individual sections of design from group design.</w:t>
@@ -1930,7 +1947,7 @@
               <w:cnfStyle w:val="000000100000" w:firstRow="0" w:lastRow="0" w:firstColumn="0" w:lastColumn="0" w:oddVBand="0" w:evenVBand="0" w:oddHBand="1" w:evenHBand="0" w:firstRowFirstColumn="0" w:firstRowLastColumn="0" w:lastRowFirstColumn="0" w:lastRowLastColumn="0"/>
               <w:rPr>
                 <w:i/>
-                <w:sz w:val="12"/>
+                <w:sz w:val="14"/>
                 <w:szCs w:val="14"/>
               </w:rPr>
             </w:pPr>
@@ -1938,7 +1955,7 @@
               <w:rPr>
                 <w:i/>
                 <w:iCs/>
-                <w:sz w:val="12"/>
+                <w:sz w:val="14"/>
                 <w:szCs w:val="14"/>
               </w:rPr>
               <w:t>Defines a manageable definition of a gameplay mechanic with justification and design.</w:t>
@@ -1949,7 +1966,7 @@
               <w:cnfStyle w:val="000000100000" w:firstRow="0" w:lastRow="0" w:firstColumn="0" w:lastColumn="0" w:oddVBand="0" w:evenVBand="0" w:oddHBand="1" w:evenHBand="0" w:firstRowFirstColumn="0" w:firstRowLastColumn="0" w:lastRowFirstColumn="0" w:lastRowLastColumn="0"/>
               <w:rPr>
                 <w:i/>
-                <w:sz w:val="12"/>
+                <w:sz w:val="14"/>
                 <w:szCs w:val="14"/>
               </w:rPr>
             </w:pPr>
@@ -1957,7 +1974,7 @@
               <w:rPr>
                 <w:i/>
                 <w:iCs/>
-                <w:sz w:val="12"/>
+                <w:sz w:val="14"/>
                 <w:szCs w:val="14"/>
               </w:rPr>
               <w:t xml:space="preserve"> System design meets client’s goals.</w:t>
@@ -1968,7 +1985,7 @@
               <w:cnfStyle w:val="000000100000" w:firstRow="0" w:lastRow="0" w:firstColumn="0" w:lastColumn="0" w:oddVBand="0" w:evenVBand="0" w:oddHBand="1" w:evenHBand="0" w:firstRowFirstColumn="0" w:firstRowLastColumn="0" w:lastRowFirstColumn="0" w:lastRowLastColumn="0"/>
               <w:rPr>
                 <w:i/>
-                <w:sz w:val="12"/>
+                <w:sz w:val="14"/>
                 <w:szCs w:val="14"/>
               </w:rPr>
             </w:pPr>
@@ -1976,7 +1993,7 @@
               <w:rPr>
                 <w:i/>
                 <w:iCs/>
-                <w:sz w:val="12"/>
+                <w:sz w:val="14"/>
                 <w:szCs w:val="14"/>
               </w:rPr>
               <w:t>Clearly identifies individual sections of design from group design.</w:t>
@@ -1987,7 +2004,7 @@
               <w:cnfStyle w:val="000000100000" w:firstRow="0" w:lastRow="0" w:firstColumn="0" w:lastColumn="0" w:oddVBand="0" w:evenVBand="0" w:oddHBand="1" w:evenHBand="0" w:firstRowFirstColumn="0" w:firstRowLastColumn="0" w:lastRowFirstColumn="0" w:lastRowLastColumn="0"/>
               <w:rPr>
                 <w:i/>
-                <w:sz w:val="12"/>
+                <w:sz w:val="14"/>
                 <w:szCs w:val="14"/>
               </w:rPr>
             </w:pPr>
@@ -1995,7 +2012,7 @@
               <w:rPr>
                 <w:i/>
                 <w:iCs/>
-                <w:sz w:val="12"/>
+                <w:sz w:val="14"/>
                 <w:szCs w:val="14"/>
               </w:rPr>
               <w:t>Makes use of appropriate design tools and diagrams.</w:t>
@@ -2011,7 +2028,7 @@
               <w:cnfStyle w:val="000000100000" w:firstRow="0" w:lastRow="0" w:firstColumn="0" w:lastColumn="0" w:oddVBand="0" w:evenVBand="0" w:oddHBand="1" w:evenHBand="0" w:firstRowFirstColumn="0" w:firstRowLastColumn="0" w:lastRowFirstColumn="0" w:lastRowLastColumn="0"/>
               <w:rPr>
                 <w:i/>
-                <w:sz w:val="12"/>
+                <w:sz w:val="14"/>
                 <w:szCs w:val="14"/>
               </w:rPr>
             </w:pPr>
@@ -2019,7 +2036,7 @@
               <w:rPr>
                 <w:i/>
                 <w:iCs/>
-                <w:sz w:val="12"/>
+                <w:sz w:val="14"/>
                 <w:szCs w:val="14"/>
               </w:rPr>
               <w:t>Student defines a well thought out mechanic with well-defined and justified design that matches client’s aim with good amount of research.</w:t>
@@ -2030,7 +2047,7 @@
               <w:cnfStyle w:val="000000100000" w:firstRow="0" w:lastRow="0" w:firstColumn="0" w:lastColumn="0" w:oddVBand="0" w:evenVBand="0" w:oddHBand="1" w:evenHBand="0" w:firstRowFirstColumn="0" w:firstRowLastColumn="0" w:lastRowFirstColumn="0" w:lastRowLastColumn="0"/>
               <w:rPr>
                 <w:i/>
-                <w:sz w:val="12"/>
+                <w:sz w:val="14"/>
                 <w:szCs w:val="14"/>
               </w:rPr>
             </w:pPr>
@@ -2038,7 +2055,7 @@
               <w:rPr>
                 <w:i/>
                 <w:iCs/>
-                <w:sz w:val="12"/>
+                <w:sz w:val="14"/>
                 <w:szCs w:val="14"/>
               </w:rPr>
               <w:t>Clearly identifies individual sections of design from group design.</w:t>
@@ -2049,7 +2066,7 @@
               <w:cnfStyle w:val="000000100000" w:firstRow="0" w:lastRow="0" w:firstColumn="0" w:lastColumn="0" w:oddVBand="0" w:evenVBand="0" w:oddHBand="1" w:evenHBand="0" w:firstRowFirstColumn="0" w:firstRowLastColumn="0" w:lastRowFirstColumn="0" w:lastRowLastColumn="0"/>
               <w:rPr>
                 <w:i/>
-                <w:sz w:val="12"/>
+                <w:sz w:val="14"/>
                 <w:szCs w:val="14"/>
               </w:rPr>
             </w:pPr>
@@ -2057,7 +2074,7 @@
               <w:rPr>
                 <w:i/>
                 <w:iCs/>
-                <w:sz w:val="12"/>
+                <w:sz w:val="14"/>
                 <w:szCs w:val="14"/>
               </w:rPr>
               <w:t>Makes extensive use of appropriate design tools and diagrams.</w:t>
@@ -2111,7 +2128,7 @@
               <w:cnfStyle w:val="000000000000" w:firstRow="0" w:lastRow="0" w:firstColumn="0" w:lastColumn="0" w:oddVBand="0" w:evenVBand="0" w:oddHBand="0" w:evenHBand="0" w:firstRowFirstColumn="0" w:firstRowLastColumn="0" w:lastRowFirstColumn="0" w:lastRowLastColumn="0"/>
               <w:rPr>
                 <w:i/>
-                <w:sz w:val="12"/>
+                <w:sz w:val="14"/>
                 <w:szCs w:val="14"/>
               </w:rPr>
             </w:pPr>
@@ -2119,7 +2136,7 @@
               <w:rPr>
                 <w:i/>
                 <w:iCs/>
-                <w:sz w:val="12"/>
+                <w:sz w:val="14"/>
                 <w:szCs w:val="14"/>
               </w:rPr>
               <w:t>No or basic thought given to schedule</w:t>
@@ -2135,7 +2152,7 @@
               <w:cnfStyle w:val="000000000000" w:firstRow="0" w:lastRow="0" w:firstColumn="0" w:lastColumn="0" w:oddVBand="0" w:evenVBand="0" w:oddHBand="0" w:evenHBand="0" w:firstRowFirstColumn="0" w:firstRowLastColumn="0" w:lastRowFirstColumn="0" w:lastRowLastColumn="0"/>
               <w:rPr>
                 <w:i/>
-                <w:sz w:val="12"/>
+                <w:sz w:val="14"/>
                 <w:szCs w:val="14"/>
               </w:rPr>
             </w:pPr>
@@ -2143,7 +2160,7 @@
               <w:rPr>
                 <w:i/>
                 <w:iCs/>
-                <w:sz w:val="12"/>
+                <w:sz w:val="14"/>
                 <w:szCs w:val="14"/>
               </w:rPr>
               <w:t>Sprints, or equivalent, defined and deadlines are taken into account</w:t>
@@ -2159,7 +2176,7 @@
               <w:cnfStyle w:val="000000000000" w:firstRow="0" w:lastRow="0" w:firstColumn="0" w:lastColumn="0" w:oddVBand="0" w:evenVBand="0" w:oddHBand="0" w:evenHBand="0" w:firstRowFirstColumn="0" w:firstRowLastColumn="0" w:lastRowFirstColumn="0" w:lastRowLastColumn="0"/>
               <w:rPr>
                 <w:i/>
-                <w:sz w:val="12"/>
+                <w:sz w:val="14"/>
                 <w:szCs w:val="14"/>
               </w:rPr>
             </w:pPr>
@@ -2167,7 +2184,7 @@
               <w:rPr>
                 <w:i/>
                 <w:iCs/>
-                <w:sz w:val="12"/>
+                <w:sz w:val="14"/>
                 <w:szCs w:val="14"/>
               </w:rPr>
               <w:t>Schedule is feasible, sprints or equivalent, are defined with start and end dates. Tasks completed in the right order.</w:t>
@@ -2178,7 +2195,7 @@
               <w:cnfStyle w:val="000000000000" w:firstRow="0" w:lastRow="0" w:firstColumn="0" w:lastColumn="0" w:oddVBand="0" w:evenVBand="0" w:oddHBand="0" w:evenHBand="0" w:firstRowFirstColumn="0" w:firstRowLastColumn="0" w:lastRowFirstColumn="0" w:lastRowLastColumn="0"/>
               <w:rPr>
                 <w:i/>
-                <w:sz w:val="12"/>
+                <w:sz w:val="14"/>
                 <w:szCs w:val="14"/>
               </w:rPr>
             </w:pPr>
@@ -2186,7 +2203,7 @@
               <w:rPr>
                 <w:i/>
                 <w:iCs/>
-                <w:sz w:val="12"/>
+                <w:sz w:val="14"/>
                 <w:szCs w:val="14"/>
               </w:rPr>
               <w:t>Tasks linked to requirements where necessary.</w:t>
@@ -2202,7 +2219,7 @@
               <w:cnfStyle w:val="000000000000" w:firstRow="0" w:lastRow="0" w:firstColumn="0" w:lastColumn="0" w:oddVBand="0" w:evenVBand="0" w:oddHBand="0" w:evenHBand="0" w:firstRowFirstColumn="0" w:firstRowLastColumn="0" w:lastRowFirstColumn="0" w:lastRowLastColumn="0"/>
               <w:rPr>
                 <w:i/>
-                <w:sz w:val="12"/>
+                <w:sz w:val="14"/>
                 <w:szCs w:val="14"/>
               </w:rPr>
             </w:pPr>
@@ -2210,7 +2227,7 @@
               <w:rPr>
                 <w:i/>
                 <w:iCs/>
-                <w:sz w:val="12"/>
+                <w:sz w:val="14"/>
                 <w:szCs w:val="14"/>
               </w:rPr>
               <w:t>As before with critical path tasks completed.</w:t>
@@ -2226,7 +2243,7 @@
               <w:cnfStyle w:val="000000000000" w:firstRow="0" w:lastRow="0" w:firstColumn="0" w:lastColumn="0" w:oddVBand="0" w:evenVBand="0" w:oddHBand="0" w:evenHBand="0" w:firstRowFirstColumn="0" w:firstRowLastColumn="0" w:lastRowFirstColumn="0" w:lastRowLastColumn="0"/>
               <w:rPr>
                 <w:i/>
-                <w:sz w:val="12"/>
+                <w:sz w:val="14"/>
                 <w:szCs w:val="14"/>
               </w:rPr>
             </w:pPr>
@@ -2234,7 +2251,7 @@
               <w:rPr>
                 <w:i/>
                 <w:iCs/>
-                <w:sz w:val="12"/>
+                <w:sz w:val="14"/>
                 <w:szCs w:val="14"/>
               </w:rPr>
               <w:t>Sprints or equivalent defined, deadlines met, priority taken into account, with backup plans discussed. All the information can be understood quickly</w:t>
@@ -2291,7 +2308,7 @@
               <w:cnfStyle w:val="000000100000" w:firstRow="0" w:lastRow="0" w:firstColumn="0" w:lastColumn="0" w:oddVBand="0" w:evenVBand="0" w:oddHBand="1" w:evenHBand="0" w:firstRowFirstColumn="0" w:firstRowLastColumn="0" w:lastRowFirstColumn="0" w:lastRowLastColumn="0"/>
               <w:rPr>
                 <w:i/>
-                <w:sz w:val="12"/>
+                <w:sz w:val="14"/>
                 <w:szCs w:val="14"/>
               </w:rPr>
             </w:pPr>
@@ -2299,7 +2316,7 @@
               <w:rPr>
                 <w:i/>
                 <w:iCs/>
-                <w:sz w:val="12"/>
+                <w:sz w:val="14"/>
                 <w:szCs w:val="14"/>
               </w:rPr>
               <w:t>No methods in place to track work</w:t>
@@ -2310,7 +2327,7 @@
               <w:cnfStyle w:val="000000100000" w:firstRow="0" w:lastRow="0" w:firstColumn="0" w:lastColumn="0" w:oddVBand="0" w:evenVBand="0" w:oddHBand="1" w:evenHBand="0" w:firstRowFirstColumn="0" w:firstRowLastColumn="0" w:lastRowFirstColumn="0" w:lastRowLastColumn="0"/>
               <w:rPr>
                 <w:i/>
-                <w:sz w:val="12"/>
+                <w:sz w:val="14"/>
                 <w:szCs w:val="14"/>
               </w:rPr>
             </w:pPr>
@@ -2318,7 +2335,7 @@
               <w:rPr>
                 <w:i/>
                 <w:iCs/>
-                <w:sz w:val="12"/>
+                <w:sz w:val="14"/>
                 <w:szCs w:val="14"/>
               </w:rPr>
               <w:t>No project management plan</w:t>
@@ -2334,7 +2351,7 @@
               <w:cnfStyle w:val="000000100000" w:firstRow="0" w:lastRow="0" w:firstColumn="0" w:lastColumn="0" w:oddVBand="0" w:evenVBand="0" w:oddHBand="1" w:evenHBand="0" w:firstRowFirstColumn="0" w:firstRowLastColumn="0" w:lastRowFirstColumn="0" w:lastRowLastColumn="0"/>
               <w:rPr>
                 <w:i/>
-                <w:sz w:val="12"/>
+                <w:sz w:val="14"/>
                 <w:szCs w:val="14"/>
               </w:rPr>
             </w:pPr>
@@ -2342,7 +2359,7 @@
               <w:rPr>
                 <w:i/>
                 <w:iCs/>
-                <w:sz w:val="12"/>
+                <w:sz w:val="14"/>
                 <w:szCs w:val="14"/>
               </w:rPr>
               <w:t>Tools proposed but lacking justification.</w:t>
@@ -2353,7 +2370,7 @@
               <w:cnfStyle w:val="000000100000" w:firstRow="0" w:lastRow="0" w:firstColumn="0" w:lastColumn="0" w:oddVBand="0" w:evenVBand="0" w:oddHBand="1" w:evenHBand="0" w:firstRowFirstColumn="0" w:firstRowLastColumn="0" w:lastRowFirstColumn="0" w:lastRowLastColumn="0"/>
               <w:rPr>
                 <w:i/>
-                <w:sz w:val="12"/>
+                <w:sz w:val="14"/>
                 <w:szCs w:val="14"/>
               </w:rPr>
             </w:pPr>
@@ -2361,7 +2378,7 @@
               <w:rPr>
                 <w:i/>
                 <w:iCs/>
-                <w:sz w:val="12"/>
+                <w:sz w:val="14"/>
                 <w:szCs w:val="14"/>
               </w:rPr>
               <w:t>Defines basic project management plan.</w:t>
@@ -2377,7 +2394,7 @@
               <w:cnfStyle w:val="000000100000" w:firstRow="0" w:lastRow="0" w:firstColumn="0" w:lastColumn="0" w:oddVBand="0" w:evenVBand="0" w:oddHBand="1" w:evenHBand="0" w:firstRowFirstColumn="0" w:firstRowLastColumn="0" w:lastRowFirstColumn="0" w:lastRowLastColumn="0"/>
               <w:rPr>
                 <w:i/>
-                <w:sz w:val="12"/>
+                <w:sz w:val="14"/>
                 <w:szCs w:val="14"/>
               </w:rPr>
             </w:pPr>
@@ -2385,7 +2402,7 @@
               <w:rPr>
                 <w:i/>
                 <w:iCs/>
-                <w:sz w:val="12"/>
+                <w:sz w:val="14"/>
                 <w:szCs w:val="14"/>
               </w:rPr>
               <w:t>Tool selected with basic reasoning.</w:t>
@@ -2396,7 +2413,7 @@
               <w:cnfStyle w:val="000000100000" w:firstRow="0" w:lastRow="0" w:firstColumn="0" w:lastColumn="0" w:oddVBand="0" w:evenVBand="0" w:oddHBand="1" w:evenHBand="0" w:firstRowFirstColumn="0" w:firstRowLastColumn="0" w:lastRowFirstColumn="0" w:lastRowLastColumn="0"/>
               <w:rPr>
                 <w:i/>
-                <w:sz w:val="12"/>
+                <w:sz w:val="14"/>
                 <w:szCs w:val="14"/>
               </w:rPr>
             </w:pPr>
@@ -2404,7 +2421,7 @@
               <w:rPr>
                 <w:i/>
                 <w:iCs/>
-                <w:sz w:val="12"/>
+                <w:sz w:val="14"/>
                 <w:szCs w:val="14"/>
               </w:rPr>
               <w:t>Defines good project management plan.</w:t>
@@ -2415,7 +2432,7 @@
               <w:cnfStyle w:val="000000100000" w:firstRow="0" w:lastRow="0" w:firstColumn="0" w:lastColumn="0" w:oddVBand="0" w:evenVBand="0" w:oddHBand="1" w:evenHBand="0" w:firstRowFirstColumn="0" w:firstRowLastColumn="0" w:lastRowFirstColumn="0" w:lastRowLastColumn="0"/>
               <w:rPr>
                 <w:i/>
-                <w:sz w:val="12"/>
+                <w:sz w:val="14"/>
                 <w:szCs w:val="14"/>
               </w:rPr>
             </w:pPr>
@@ -2430,7 +2447,7 @@
               <w:cnfStyle w:val="000000100000" w:firstRow="0" w:lastRow="0" w:firstColumn="0" w:lastColumn="0" w:oddVBand="0" w:evenVBand="0" w:oddHBand="1" w:evenHBand="0" w:firstRowFirstColumn="0" w:firstRowLastColumn="0" w:lastRowFirstColumn="0" w:lastRowLastColumn="0"/>
               <w:rPr>
                 <w:i/>
-                <w:sz w:val="12"/>
+                <w:sz w:val="14"/>
                 <w:szCs w:val="14"/>
               </w:rPr>
             </w:pPr>
@@ -2438,7 +2455,7 @@
               <w:rPr>
                 <w:i/>
                 <w:iCs/>
-                <w:sz w:val="12"/>
+                <w:sz w:val="14"/>
                 <w:szCs w:val="14"/>
               </w:rPr>
               <w:t>Tool selected and research into other options, well researched justification of choice.</w:t>
@@ -2449,7 +2466,7 @@
               <w:cnfStyle w:val="000000100000" w:firstRow="0" w:lastRow="0" w:firstColumn="0" w:lastColumn="0" w:oddVBand="0" w:evenVBand="0" w:oddHBand="1" w:evenHBand="0" w:firstRowFirstColumn="0" w:firstRowLastColumn="0" w:lastRowFirstColumn="0" w:lastRowLastColumn="0"/>
               <w:rPr>
                 <w:i/>
-                <w:sz w:val="12"/>
+                <w:sz w:val="14"/>
                 <w:szCs w:val="14"/>
               </w:rPr>
             </w:pPr>
@@ -2457,7 +2474,7 @@
               <w:rPr>
                 <w:i/>
                 <w:iCs/>
-                <w:sz w:val="12"/>
+                <w:sz w:val="14"/>
                 <w:szCs w:val="14"/>
               </w:rPr>
               <w:t>Defines well thought out project management plan.</w:t>
@@ -2468,7 +2485,7 @@
               <w:cnfStyle w:val="000000100000" w:firstRow="0" w:lastRow="0" w:firstColumn="0" w:lastColumn="0" w:oddVBand="0" w:evenVBand="0" w:oddHBand="1" w:evenHBand="0" w:firstRowFirstColumn="0" w:firstRowLastColumn="0" w:lastRowFirstColumn="0" w:lastRowLastColumn="0"/>
               <w:rPr>
                 <w:i/>
-                <w:sz w:val="12"/>
+                <w:sz w:val="14"/>
                 <w:szCs w:val="14"/>
               </w:rPr>
             </w:pPr>
@@ -2483,7 +2500,7 @@
               <w:cnfStyle w:val="000000100000" w:firstRow="0" w:lastRow="0" w:firstColumn="0" w:lastColumn="0" w:oddVBand="0" w:evenVBand="0" w:oddHBand="1" w:evenHBand="0" w:firstRowFirstColumn="0" w:firstRowLastColumn="0" w:lastRowFirstColumn="0" w:lastRowLastColumn="0"/>
               <w:rPr>
                 <w:i/>
-                <w:sz w:val="12"/>
+                <w:sz w:val="14"/>
                 <w:szCs w:val="14"/>
               </w:rPr>
             </w:pPr>
@@ -2491,7 +2508,7 @@
               <w:rPr>
                 <w:i/>
                 <w:iCs/>
-                <w:sz w:val="12"/>
+                <w:sz w:val="14"/>
                 <w:szCs w:val="14"/>
               </w:rPr>
               <w:t>As before, with links to the specific examples of possible use in the projects.</w:t>
@@ -2502,7 +2519,7 @@
               <w:cnfStyle w:val="000000100000" w:firstRow="0" w:lastRow="0" w:firstColumn="0" w:lastColumn="0" w:oddVBand="0" w:evenVBand="0" w:oddHBand="1" w:evenHBand="0" w:firstRowFirstColumn="0" w:firstRowLastColumn="0" w:lastRowFirstColumn="0" w:lastRowLastColumn="0"/>
               <w:rPr>
                 <w:i/>
-                <w:sz w:val="12"/>
+                <w:sz w:val="14"/>
                 <w:szCs w:val="14"/>
               </w:rPr>
             </w:pPr>
@@ -2510,7 +2527,7 @@
               <w:rPr>
                 <w:i/>
                 <w:iCs/>
-                <w:sz w:val="12"/>
+                <w:sz w:val="14"/>
                 <w:szCs w:val="14"/>
               </w:rPr>
               <w:t>Defines excellent project management plan with almost no errors.</w:t>
@@ -2521,7 +2538,7 @@
               <w:cnfStyle w:val="000000100000" w:firstRow="0" w:lastRow="0" w:firstColumn="0" w:lastColumn="0" w:oddVBand="0" w:evenVBand="0" w:oddHBand="1" w:evenHBand="0" w:firstRowFirstColumn="0" w:firstRowLastColumn="0" w:lastRowFirstColumn="0" w:lastRowLastColumn="0"/>
               <w:rPr>
                 <w:i/>
-                <w:sz w:val="12"/>
+                <w:sz w:val="14"/>
                 <w:szCs w:val="14"/>
               </w:rPr>
             </w:pPr>
@@ -2574,7 +2591,7 @@
               <w:cnfStyle w:val="000000000000" w:firstRow="0" w:lastRow="0" w:firstColumn="0" w:lastColumn="0" w:oddVBand="0" w:evenVBand="0" w:oddHBand="0" w:evenHBand="0" w:firstRowFirstColumn="0" w:firstRowLastColumn="0" w:lastRowFirstColumn="0" w:lastRowLastColumn="0"/>
               <w:rPr>
                 <w:i/>
-                <w:sz w:val="12"/>
+                <w:sz w:val="14"/>
                 <w:szCs w:val="14"/>
               </w:rPr>
             </w:pPr>
@@ -2582,7 +2599,7 @@
               <w:rPr>
                 <w:i/>
                 <w:iCs/>
-                <w:sz w:val="12"/>
+                <w:sz w:val="14"/>
                 <w:szCs w:val="14"/>
               </w:rPr>
               <w:t>Very little or no allocation of workload or unfairly balanced with not rational.</w:t>
@@ -2598,7 +2615,7 @@
               <w:cnfStyle w:val="000000000000" w:firstRow="0" w:lastRow="0" w:firstColumn="0" w:lastColumn="0" w:oddVBand="0" w:evenVBand="0" w:oddHBand="0" w:evenHBand="0" w:firstRowFirstColumn="0" w:firstRowLastColumn="0" w:lastRowFirstColumn="0" w:lastRowLastColumn="0"/>
               <w:rPr>
                 <w:i/>
-                <w:sz w:val="12"/>
+                <w:sz w:val="14"/>
                 <w:szCs w:val="14"/>
               </w:rPr>
             </w:pPr>
@@ -2606,7 +2623,7 @@
               <w:rPr>
                 <w:i/>
                 <w:iCs/>
-                <w:sz w:val="12"/>
+                <w:sz w:val="14"/>
                 <w:szCs w:val="14"/>
               </w:rPr>
               <w:t>Displays an understanding of stories assigned and some basic refining of tasks</w:t>
@@ -2622,7 +2639,7 @@
               <w:cnfStyle w:val="000000000000" w:firstRow="0" w:lastRow="0" w:firstColumn="0" w:lastColumn="0" w:oddVBand="0" w:evenVBand="0" w:oddHBand="0" w:evenHBand="0" w:firstRowFirstColumn="0" w:firstRowLastColumn="0" w:lastRowFirstColumn="0" w:lastRowLastColumn="0"/>
               <w:rPr>
                 <w:i/>
-                <w:sz w:val="12"/>
+                <w:sz w:val="14"/>
                 <w:szCs w:val="14"/>
               </w:rPr>
             </w:pPr>
@@ -2630,7 +2647,7 @@
               <w:rPr>
                 <w:i/>
                 <w:iCs/>
-                <w:sz w:val="12"/>
+                <w:sz w:val="14"/>
                 <w:szCs w:val="14"/>
               </w:rPr>
               <w:t>Displays a well thought out breakdown of the stories and some basic time scales with fair allocation of tasks or rational to explain unfair allocation.</w:t>
@@ -2646,7 +2663,7 @@
               <w:cnfStyle w:val="000000000000" w:firstRow="0" w:lastRow="0" w:firstColumn="0" w:lastColumn="0" w:oddVBand="0" w:evenVBand="0" w:oddHBand="0" w:evenHBand="0" w:firstRowFirstColumn="0" w:firstRowLastColumn="0" w:lastRowFirstColumn="0" w:lastRowLastColumn="0"/>
               <w:rPr>
                 <w:i/>
-                <w:sz w:val="12"/>
+                <w:sz w:val="14"/>
                 <w:szCs w:val="14"/>
               </w:rPr>
             </w:pPr>
@@ -2654,7 +2671,7 @@
               <w:rPr>
                 <w:i/>
                 <w:iCs/>
-                <w:sz w:val="12"/>
+                <w:sz w:val="14"/>
                 <w:szCs w:val="14"/>
               </w:rPr>
               <w:t>As before with more defined scales including dependencies and priorities.</w:t>
@@ -2665,7 +2682,7 @@
               <w:cnfStyle w:val="000000000000" w:firstRow="0" w:lastRow="0" w:firstColumn="0" w:lastColumn="0" w:oddVBand="0" w:evenVBand="0" w:oddHBand="0" w:evenHBand="0" w:firstRowFirstColumn="0" w:firstRowLastColumn="0" w:lastRowFirstColumn="0" w:lastRowLastColumn="0"/>
               <w:rPr>
                 <w:i/>
-                <w:sz w:val="12"/>
+                <w:sz w:val="14"/>
                 <w:szCs w:val="14"/>
               </w:rPr>
             </w:pPr>
@@ -2673,7 +2690,7 @@
               <w:rPr>
                 <w:i/>
                 <w:iCs/>
-                <w:sz w:val="12"/>
+                <w:sz w:val="14"/>
                 <w:szCs w:val="14"/>
               </w:rPr>
               <w:t>Includes a basic critical path.</w:t>
@@ -2689,7 +2706,7 @@
               <w:cnfStyle w:val="000000000000" w:firstRow="0" w:lastRow="0" w:firstColumn="0" w:lastColumn="0" w:oddVBand="0" w:evenVBand="0" w:oddHBand="0" w:evenHBand="0" w:firstRowFirstColumn="0" w:firstRowLastColumn="0" w:lastRowFirstColumn="0" w:lastRowLastColumn="0"/>
               <w:rPr>
                 <w:i/>
-                <w:sz w:val="12"/>
+                <w:sz w:val="14"/>
                 <w:szCs w:val="14"/>
               </w:rPr>
             </w:pPr>
@@ -2697,7 +2714,7 @@
               <w:rPr>
                 <w:i/>
                 <w:iCs/>
-                <w:sz w:val="12"/>
+                <w:sz w:val="14"/>
                 <w:szCs w:val="14"/>
               </w:rPr>
               <w:t>As before, including justification for task allocation and order. Further task refinement and alt critical paths for alternative planes.</w:t>
@@ -2754,7 +2771,7 @@
               <w:cnfStyle w:val="000000100000" w:firstRow="0" w:lastRow="0" w:firstColumn="0" w:lastColumn="0" w:oddVBand="0" w:evenVBand="0" w:oddHBand="1" w:evenHBand="0" w:firstRowFirstColumn="0" w:firstRowLastColumn="0" w:lastRowFirstColumn="0" w:lastRowLastColumn="0"/>
               <w:rPr>
                 <w:i/>
-                <w:sz w:val="12"/>
+                <w:sz w:val="14"/>
                 <w:szCs w:val="14"/>
               </w:rPr>
             </w:pPr>
@@ -2762,7 +2779,7 @@
               <w:rPr>
                 <w:i/>
                 <w:iCs/>
-                <w:sz w:val="12"/>
+                <w:sz w:val="14"/>
                 <w:szCs w:val="14"/>
               </w:rPr>
               <w:t>No Risks discussed</w:t>
@@ -2778,7 +2795,7 @@
               <w:cnfStyle w:val="000000100000" w:firstRow="0" w:lastRow="0" w:firstColumn="0" w:lastColumn="0" w:oddVBand="0" w:evenVBand="0" w:oddHBand="1" w:evenHBand="0" w:firstRowFirstColumn="0" w:firstRowLastColumn="0" w:lastRowFirstColumn="0" w:lastRowLastColumn="0"/>
               <w:rPr>
                 <w:i/>
-                <w:sz w:val="12"/>
+                <w:sz w:val="14"/>
                 <w:szCs w:val="14"/>
               </w:rPr>
             </w:pPr>
@@ -2786,7 +2803,7 @@
               <w:rPr>
                 <w:i/>
                 <w:iCs/>
-                <w:sz w:val="12"/>
+                <w:sz w:val="14"/>
                 <w:szCs w:val="14"/>
               </w:rPr>
               <w:t>Risks are general and easily solved</w:t>
@@ -2802,7 +2819,7 @@
               <w:cnfStyle w:val="000000100000" w:firstRow="0" w:lastRow="0" w:firstColumn="0" w:lastColumn="0" w:oddVBand="0" w:evenVBand="0" w:oddHBand="1" w:evenHBand="0" w:firstRowFirstColumn="0" w:firstRowLastColumn="0" w:lastRowFirstColumn="0" w:lastRowLastColumn="0"/>
               <w:rPr>
                 <w:i/>
-                <w:sz w:val="12"/>
+                <w:sz w:val="14"/>
                 <w:szCs w:val="14"/>
               </w:rPr>
             </w:pPr>
@@ -2810,7 +2827,7 @@
               <w:rPr>
                 <w:i/>
                 <w:iCs/>
-                <w:sz w:val="12"/>
+                <w:sz w:val="14"/>
                 <w:szCs w:val="14"/>
               </w:rPr>
               <w:t>Risks are linked to user stories or equivalent but no solutions proposed</w:t>
@@ -2826,7 +2843,7 @@
               <w:cnfStyle w:val="000000100000" w:firstRow="0" w:lastRow="0" w:firstColumn="0" w:lastColumn="0" w:oddVBand="0" w:evenVBand="0" w:oddHBand="1" w:evenHBand="0" w:firstRowFirstColumn="0" w:firstRowLastColumn="0" w:lastRowFirstColumn="0" w:lastRowLastColumn="0"/>
               <w:rPr>
                 <w:i/>
-                <w:sz w:val="12"/>
+                <w:sz w:val="14"/>
                 <w:szCs w:val="14"/>
               </w:rPr>
             </w:pPr>
@@ -2834,7 +2851,7 @@
               <w:rPr>
                 <w:i/>
                 <w:iCs/>
-                <w:sz w:val="12"/>
+                <w:sz w:val="14"/>
                 <w:szCs w:val="14"/>
               </w:rPr>
               <w:t>Risks are linked to user stories poor solutions are suggested</w:t>
@@ -2850,7 +2867,7 @@
               <w:cnfStyle w:val="000000100000" w:firstRow="0" w:lastRow="0" w:firstColumn="0" w:lastColumn="0" w:oddVBand="0" w:evenVBand="0" w:oddHBand="1" w:evenHBand="0" w:firstRowFirstColumn="0" w:firstRowLastColumn="0" w:lastRowFirstColumn="0" w:lastRowLastColumn="0"/>
               <w:rPr>
                 <w:i/>
-                <w:sz w:val="12"/>
+                <w:sz w:val="14"/>
                 <w:szCs w:val="14"/>
               </w:rPr>
             </w:pPr>
@@ -2858,7 +2875,7 @@
               <w:rPr>
                 <w:i/>
                 <w:iCs/>
-                <w:sz w:val="12"/>
+                <w:sz w:val="14"/>
                 <w:szCs w:val="14"/>
               </w:rPr>
               <w:t>Well thought out risks that are related to the stories and suitable solutions proposed</w:t>
@@ -2904,16 +2921,7 @@
           <w:i/>
           <w:sz w:val="20"/>
         </w:rPr>
-        <w:t>Your indie company has been approached by The Thomas Publishing group to create a mobile game that will be free to play and generate revenue from alternative means, such as advertising. You are free to create any game you wish but remember that the final pro</w:t>
-      </w:r>
-      <w:bookmarkStart w:id="1" w:name="_GoBack"/>
-      <w:bookmarkEnd w:id="1"/>
-      <w:r>
-        <w:rPr>
-          <w:i/>
-          <w:sz w:val="20"/>
-        </w:rPr>
-        <w:t>duct MUST be of release quality, excluding art, this can be improved later by an artist.</w:t>
+        <w:t>Your indie company has been approached by The Thomas Publishing group to create a mobile game that will be free to play and generate revenue from alternative means, such as advertising. You are free to create any game you wish but remember that the final product MUST be of release quality, excluding art, this can be improved later by an artist.</w:t>
       </w:r>
     </w:p>
     <w:p>
@@ -3136,6 +3144,7 @@
         <w:pStyle w:val="Heading1"/>
       </w:pPr>
       <w:r>
+        <w:lastRenderedPageBreak/>
         <w:t>Design</w:t>
       </w:r>
       <w:bookmarkEnd w:id="0"/>
@@ -3164,7 +3173,10 @@
         <w:t>This discusses the design of the game, what the core gameplay mechanics are, how the game is played. Provide a brief over view of the system design (you do not need to stick rigidly to this designs, it’s just there as a foundation for the rest of your project.</w:t>
       </w:r>
     </w:p>
-    <w:p/>
+    <w:p>
+      <w:bookmarkStart w:id="1" w:name="_GoBack"/>
+      <w:bookmarkEnd w:id="1"/>
+    </w:p>
     <w:p>
       <w:pPr>
         <w:pStyle w:val="Heading1"/>
@@ -4471,7 +4483,7 @@
 </file>
 
 <file path=customXml/itemProps1.xml><?xml version="1.0" encoding="utf-8"?>
-<ds:datastoreItem xmlns:ds="http://schemas.openxmlformats.org/officeDocument/2006/customXml" ds:itemID="{0F9CC773-2693-45C4-8B7A-E5B2C01A5F40}">
+<ds:datastoreItem xmlns:ds="http://schemas.openxmlformats.org/officeDocument/2006/customXml" ds:itemID="{C30341DD-A7C4-4050-9EF9-A7F9A16F1C5E}">
   <ds:schemaRefs>
     <ds:schemaRef ds:uri="http://schemas.openxmlformats.org/officeDocument/2006/bibliography"/>
   </ds:schemaRefs>

</xml_diff>